<commit_message>
Added data-updating for user management
</commit_message>
<xml_diff>
--- a/client/images/about/תרגיל בית 7.docx
+++ b/client/images/about/תרגיל בית 7.docx
@@ -10,6 +10,9 @@
         </w:rPr>
       </w:pPr>
       <w:r>
+        <w:t xml:space="preserve"> </w:t>
+      </w:r>
+      <w:r>
         <w:rPr>
           <w:rFonts w:hint="cs"/>
           <w:rtl/>
@@ -167,8 +170,6 @@
         </w:rPr>
         <w:t>ט</w:t>
       </w:r>
-      <w:bookmarkStart w:id="0" w:name="_GoBack"/>
-      <w:bookmarkEnd w:id="0"/>
       <w:r>
         <w:rPr>
           <w:rFonts w:hint="cs"/>
@@ -348,7 +349,7 @@
     </w:p>
     <w:p>
       <w:pPr>
-        <w:pStyle w:val="ListParagraph"/>
+        <w:pStyle w:val="a3"/>
         <w:numPr>
           <w:ilvl w:val="0"/>
           <w:numId w:val="3"/>
@@ -395,15 +396,12 @@
     </w:p>
     <w:p>
       <w:pPr>
-        <w:pStyle w:val="ListParagraph"/>
+        <w:pStyle w:val="a3"/>
         <w:numPr>
           <w:ilvl w:val="0"/>
           <w:numId w:val="10"/>
         </w:numPr>
         <w:spacing w:after="0" w:line="240" w:lineRule="auto"/>
-        <w:rPr>
-          <w:rtl/>
-        </w:rPr>
       </w:pPr>
       <w:r>
         <w:rPr>
@@ -480,11 +478,237 @@
           <w:rtl/>
         </w:rPr>
         <w:t>?</w:t>
+      </w:r>
+      <w:r>
+        <w:t xml:space="preserve"> </w:t>
+      </w:r>
+      <w:r>
+        <w:rPr>
+          <w:rFonts w:hint="cs"/>
+          <w:rtl/>
+        </w:rPr>
+        <w:t xml:space="preserve"> </w:t>
       </w:r>
     </w:p>
     <w:p>
       <w:pPr>
-        <w:pStyle w:val="ListParagraph"/>
+        <w:pStyle w:val="a3"/>
+        <w:spacing w:after="0" w:line="240" w:lineRule="auto"/>
+        <w:ind w:left="1080"/>
+        <w:rPr>
+          <w:rFonts w:hint="cs"/>
+          <w:b/>
+          <w:bCs/>
+          <w:color w:val="FF0000"/>
+          <w:rtl/>
+        </w:rPr>
+      </w:pPr>
+      <w:r>
+        <w:rPr>
+          <w:rFonts w:hint="cs"/>
+          <w:b/>
+          <w:bCs/>
+          <w:color w:val="FF0000"/>
+          <w:rtl/>
+        </w:rPr>
+        <w:t xml:space="preserve">הארכיטקטורה נקראת </w:t>
+      </w:r>
+      <w:r>
+        <w:rPr>
+          <w:b/>
+          <w:bCs/>
+          <w:color w:val="FF0000"/>
+        </w:rPr>
+        <w:t>Flux</w:t>
+      </w:r>
+      <w:r>
+        <w:rPr>
+          <w:rFonts w:hint="cs"/>
+          <w:b/>
+          <w:bCs/>
+          <w:color w:val="FF0000"/>
+          <w:rtl/>
+        </w:rPr>
+        <w:t>, ויש לה רכיבים שונים מ</w:t>
+      </w:r>
+      <w:r>
+        <w:rPr>
+          <w:rFonts w:hint="cs"/>
+          <w:b/>
+          <w:bCs/>
+          <w:color w:val="FF0000"/>
+        </w:rPr>
+        <w:t>MVC</w:t>
+      </w:r>
+      <w:r>
+        <w:rPr>
+          <w:b/>
+          <w:bCs/>
+          <w:color w:val="FF0000"/>
+        </w:rPr>
+        <w:t>-</w:t>
+      </w:r>
+      <w:r>
+        <w:rPr>
+          <w:rFonts w:hint="cs"/>
+          <w:b/>
+          <w:bCs/>
+          <w:color w:val="FF0000"/>
+          <w:rtl/>
+        </w:rPr>
+        <w:t xml:space="preserve">: </w:t>
+      </w:r>
+      <w:r>
+        <w:rPr>
+          <w:b/>
+          <w:bCs/>
+          <w:color w:val="FF0000"/>
+        </w:rPr>
+        <w:t>Actions</w:t>
+      </w:r>
+      <w:r>
+        <w:rPr>
+          <w:rFonts w:hint="cs"/>
+          <w:b/>
+          <w:bCs/>
+          <w:color w:val="FF0000"/>
+          <w:rtl/>
+        </w:rPr>
+        <w:t xml:space="preserve">, </w:t>
+      </w:r>
+      <w:r>
+        <w:rPr>
+          <w:b/>
+          <w:bCs/>
+          <w:color w:val="FF0000"/>
+        </w:rPr>
+        <w:t>Stores</w:t>
+      </w:r>
+      <w:r>
+        <w:rPr>
+          <w:rFonts w:hint="cs"/>
+          <w:b/>
+          <w:bCs/>
+          <w:color w:val="FF0000"/>
+          <w:rtl/>
+        </w:rPr>
+        <w:t xml:space="preserve">, </w:t>
+      </w:r>
+      <w:r>
+        <w:rPr>
+          <w:b/>
+          <w:bCs/>
+          <w:color w:val="FF0000"/>
+        </w:rPr>
+        <w:t>Dispatcher</w:t>
+      </w:r>
+      <w:r>
+        <w:rPr>
+          <w:rFonts w:hint="cs"/>
+          <w:b/>
+          <w:bCs/>
+          <w:color w:val="FF0000"/>
+          <w:rtl/>
+        </w:rPr>
+        <w:t xml:space="preserve">, </w:t>
+      </w:r>
+      <w:r>
+        <w:rPr>
+          <w:b/>
+          <w:bCs/>
+          <w:color w:val="FF0000"/>
+        </w:rPr>
+        <w:t>Views</w:t>
+      </w:r>
+      <w:r>
+        <w:rPr>
+          <w:rFonts w:hint="cs"/>
+          <w:b/>
+          <w:bCs/>
+          <w:color w:val="FF0000"/>
+          <w:rtl/>
+        </w:rPr>
+        <w:t xml:space="preserve">. בנוסף גם הרכיבים שדומים במובנים מסוימים לרכיבי </w:t>
+      </w:r>
+      <w:r>
+        <w:rPr>
+          <w:rFonts w:hint="cs"/>
+          <w:b/>
+          <w:bCs/>
+          <w:color w:val="FF0000"/>
+        </w:rPr>
+        <w:t>MVC</w:t>
+      </w:r>
+      <w:r>
+        <w:rPr>
+          <w:rFonts w:hint="cs"/>
+          <w:b/>
+          <w:bCs/>
+          <w:color w:val="FF0000"/>
+          <w:rtl/>
+        </w:rPr>
+        <w:t>, שונים מהם במובנים אחרים, כמו שמירה של הרבה סוגי מידע ב</w:t>
+      </w:r>
+      <w:r>
+        <w:rPr>
+          <w:b/>
+          <w:bCs/>
+          <w:color w:val="FF0000"/>
+        </w:rPr>
+        <w:t>store</w:t>
+      </w:r>
+      <w:r>
+        <w:rPr>
+          <w:rFonts w:hint="cs"/>
+          <w:b/>
+          <w:bCs/>
+          <w:color w:val="FF0000"/>
+          <w:rtl/>
+        </w:rPr>
+        <w:t xml:space="preserve"> לעומת סוג מסוים במודל.</w:t>
+      </w:r>
+      <w:r>
+        <w:rPr>
+          <w:b/>
+          <w:bCs/>
+          <w:color w:val="FF0000"/>
+        </w:rPr>
+        <w:t xml:space="preserve"> </w:t>
+      </w:r>
+      <w:r>
+        <w:rPr>
+          <w:rFonts w:hint="cs"/>
+          <w:b/>
+          <w:bCs/>
+          <w:color w:val="FF0000"/>
+          <w:rtl/>
+        </w:rPr>
+        <w:t xml:space="preserve"> בנוסף מידע מועבר בעזרת </w:t>
+      </w:r>
+      <w:r>
+        <w:rPr>
+          <w:b/>
+          <w:bCs/>
+          <w:color w:val="FF0000"/>
+        </w:rPr>
+        <w:t>props</w:t>
+      </w:r>
+      <w:r>
+        <w:rPr>
+          <w:rFonts w:hint="cs"/>
+          <w:b/>
+          <w:bCs/>
+          <w:color w:val="FF0000"/>
+          <w:rtl/>
+        </w:rPr>
+        <w:t>.</w:t>
+      </w:r>
+      <w:bookmarkStart w:id="0" w:name="_GoBack"/>
+      <w:bookmarkEnd w:id="0"/>
+    </w:p>
+    <w:p>
+      <w:pPr>
+        <w:pStyle w:val="a3"/>
         <w:numPr>
           <w:ilvl w:val="0"/>
           <w:numId w:val="10"/>
@@ -537,7 +761,273 @@
     </w:p>
     <w:p>
       <w:pPr>
-        <w:pStyle w:val="ListParagraph"/>
+        <w:pStyle w:val="a3"/>
+        <w:spacing w:after="0" w:line="240" w:lineRule="auto"/>
+        <w:ind w:left="1080"/>
+        <w:rPr>
+          <w:rFonts w:cs="Arial"/>
+          <w:b/>
+          <w:bCs/>
+          <w:color w:val="FF0000"/>
+          <w:rtl/>
+        </w:rPr>
+      </w:pPr>
+      <w:proofErr w:type="spellStart"/>
+      <w:r>
+        <w:rPr>
+          <w:b/>
+          <w:bCs/>
+          <w:color w:val="FF0000"/>
+          <w:rtl/>
+        </w:rPr>
+        <w:t>קומפוננטות</w:t>
+      </w:r>
+      <w:proofErr w:type="spellEnd"/>
+      <w:r>
+        <w:rPr>
+          <w:rFonts w:hint="cs"/>
+          <w:b/>
+          <w:bCs/>
+          <w:color w:val="FF0000"/>
+          <w:rtl/>
+        </w:rPr>
+        <w:t xml:space="preserve"> הן יחידות העיצוב של </w:t>
+      </w:r>
+      <w:r>
+        <w:rPr>
+          <w:b/>
+          <w:bCs/>
+          <w:color w:val="FF0000"/>
+        </w:rPr>
+        <w:t>React</w:t>
+      </w:r>
+      <w:r>
+        <w:rPr>
+          <w:rFonts w:hint="cs"/>
+          <w:b/>
+          <w:bCs/>
+          <w:color w:val="FF0000"/>
+          <w:rtl/>
+        </w:rPr>
+        <w:t xml:space="preserve"> מהן מורכבים הדפים/</w:t>
+      </w:r>
+      <w:r>
+        <w:rPr>
+          <w:b/>
+          <w:bCs/>
+          <w:color w:val="FF0000"/>
+        </w:rPr>
+        <w:t>Views</w:t>
+      </w:r>
+      <w:r>
+        <w:rPr>
+          <w:rFonts w:hint="cs"/>
+          <w:b/>
+          <w:bCs/>
+          <w:color w:val="FF0000"/>
+          <w:rtl/>
+        </w:rPr>
+        <w:t xml:space="preserve"> - </w:t>
+      </w:r>
+      <w:r>
+        <w:rPr>
+          <w:rFonts w:cs="Arial"/>
+          <w:b/>
+          <w:bCs/>
+          <w:color w:val="FF0000"/>
+          <w:rtl/>
+        </w:rPr>
+        <w:t>קטע מבודד של ממשק משתמש</w:t>
+      </w:r>
+      <w:r>
+        <w:rPr>
+          <w:rFonts w:cs="Arial" w:hint="cs"/>
+          <w:b/>
+          <w:bCs/>
+          <w:color w:val="FF0000"/>
+          <w:rtl/>
+        </w:rPr>
+        <w:t>.</w:t>
+      </w:r>
+    </w:p>
+    <w:p>
+      <w:pPr>
+        <w:pStyle w:val="a3"/>
+        <w:numPr>
+          <w:ilvl w:val="0"/>
+          <w:numId w:val="12"/>
+        </w:numPr>
+        <w:spacing w:after="0" w:line="240" w:lineRule="auto"/>
+        <w:rPr>
+          <w:b/>
+          <w:bCs/>
+          <w:color w:val="FF0000"/>
+        </w:rPr>
+      </w:pPr>
+      <w:proofErr w:type="spellStart"/>
+      <w:r>
+        <w:rPr>
+          <w:rFonts w:cs="Arial"/>
+          <w:b/>
+          <w:bCs/>
+          <w:color w:val="FF0000"/>
+          <w:rtl/>
+        </w:rPr>
+        <w:t>קומפוננטת</w:t>
+      </w:r>
+      <w:proofErr w:type="spellEnd"/>
+      <w:r>
+        <w:rPr>
+          <w:rFonts w:cs="Arial"/>
+          <w:b/>
+          <w:bCs/>
+          <w:color w:val="FF0000"/>
+          <w:rtl/>
+        </w:rPr>
+        <w:t xml:space="preserve"> תצוגה </w:t>
+      </w:r>
+      <w:r>
+        <w:rPr>
+          <w:rFonts w:cs="Arial"/>
+          <w:b/>
+          <w:bCs/>
+          <w:color w:val="FF0000"/>
+        </w:rPr>
+        <w:t>–</w:t>
+      </w:r>
+      <w:r>
+        <w:rPr>
+          <w:rFonts w:cs="Arial" w:hint="cs"/>
+          <w:b/>
+          <w:bCs/>
+          <w:color w:val="FF0000"/>
+          <w:rtl/>
+        </w:rPr>
+        <w:t xml:space="preserve"> מציגה מידע</w:t>
+      </w:r>
+      <w:r>
+        <w:rPr>
+          <w:rFonts w:cs="Arial" w:hint="cs"/>
+          <w:b/>
+          <w:bCs/>
+          <w:color w:val="FF0000"/>
+          <w:rtl/>
+        </w:rPr>
+        <w:t>.</w:t>
+      </w:r>
+    </w:p>
+    <w:p>
+      <w:pPr>
+        <w:pStyle w:val="a3"/>
+        <w:numPr>
+          <w:ilvl w:val="0"/>
+          <w:numId w:val="12"/>
+        </w:numPr>
+        <w:spacing w:after="0" w:line="240" w:lineRule="auto"/>
+        <w:rPr>
+          <w:rFonts w:hint="cs"/>
+          <w:b/>
+          <w:bCs/>
+          <w:color w:val="FF0000"/>
+        </w:rPr>
+      </w:pPr>
+      <w:proofErr w:type="spellStart"/>
+      <w:r>
+        <w:rPr>
+          <w:rFonts w:cs="Arial"/>
+          <w:b/>
+          <w:bCs/>
+          <w:color w:val="FF0000"/>
+          <w:rtl/>
+        </w:rPr>
+        <w:t>קומפוננטת</w:t>
+      </w:r>
+      <w:proofErr w:type="spellEnd"/>
+      <w:r>
+        <w:rPr>
+          <w:rFonts w:cs="Arial"/>
+          <w:b/>
+          <w:bCs/>
+          <w:color w:val="FF0000"/>
+          <w:rtl/>
+        </w:rPr>
+        <w:t xml:space="preserve"> </w:t>
+      </w:r>
+      <w:r>
+        <w:rPr>
+          <w:rFonts w:cs="Arial" w:hint="cs"/>
+          <w:b/>
+          <w:bCs/>
+          <w:color w:val="FF0000"/>
+          <w:rtl/>
+        </w:rPr>
+        <w:t>מיכל</w:t>
+      </w:r>
+      <w:r>
+        <w:rPr>
+          <w:rFonts w:cs="Arial"/>
+          <w:b/>
+          <w:bCs/>
+          <w:color w:val="FF0000"/>
+          <w:rtl/>
+        </w:rPr>
+        <w:t xml:space="preserve"> </w:t>
+      </w:r>
+      <w:r>
+        <w:rPr>
+          <w:rFonts w:cs="Arial"/>
+          <w:b/>
+          <w:bCs/>
+          <w:color w:val="FF0000"/>
+        </w:rPr>
+        <w:t>–</w:t>
+      </w:r>
+      <w:r>
+        <w:rPr>
+          <w:rFonts w:cs="Arial" w:hint="cs"/>
+          <w:b/>
+          <w:bCs/>
+          <w:color w:val="FF0000"/>
+          <w:rtl/>
+        </w:rPr>
+        <w:t xml:space="preserve"> </w:t>
+      </w:r>
+      <w:r>
+        <w:rPr>
+          <w:rFonts w:cs="Arial" w:hint="cs"/>
+          <w:b/>
+          <w:bCs/>
+          <w:color w:val="FF0000"/>
+          <w:rtl/>
+        </w:rPr>
+        <w:t xml:space="preserve">מקבלת מידע ומעבירה אותו </w:t>
+      </w:r>
+      <w:proofErr w:type="spellStart"/>
+      <w:r>
+        <w:rPr>
+          <w:rFonts w:cs="Arial" w:hint="cs"/>
+          <w:b/>
+          <w:bCs/>
+          <w:color w:val="FF0000"/>
+          <w:rtl/>
+        </w:rPr>
+        <w:t>לקומפוננטות</w:t>
+      </w:r>
+      <w:proofErr w:type="spellEnd"/>
+      <w:r>
+        <w:rPr>
+          <w:rFonts w:cs="Arial" w:hint="cs"/>
+          <w:b/>
+          <w:bCs/>
+          <w:color w:val="FF0000"/>
+          <w:rtl/>
+        </w:rPr>
+        <w:t xml:space="preserve"> עיצוב שהיא מכילה.</w:t>
+      </w:r>
+    </w:p>
+    <w:p>
+      <w:pPr>
+        <w:pStyle w:val="a3"/>
         <w:numPr>
           <w:ilvl w:val="0"/>
           <w:numId w:val="10"/>
@@ -580,15 +1070,102 @@
     </w:p>
     <w:p>
       <w:pPr>
-        <w:pStyle w:val="ListParagraph"/>
+        <w:pStyle w:val="a3"/>
+        <w:spacing w:after="0" w:line="240" w:lineRule="auto"/>
+        <w:ind w:left="1080"/>
+        <w:rPr>
+          <w:rFonts w:cs="Arial" w:hint="cs"/>
+          <w:b/>
+          <w:bCs/>
+          <w:color w:val="FF0000"/>
+          <w:rtl/>
+        </w:rPr>
+      </w:pPr>
+      <w:r>
+        <w:rPr>
+          <w:rFonts w:cs="Arial"/>
+          <w:b/>
+          <w:bCs/>
+          <w:color w:val="FF0000"/>
+        </w:rPr>
+        <w:t>Javascript XML</w:t>
+      </w:r>
+      <w:r>
+        <w:rPr>
+          <w:rFonts w:cs="Arial" w:hint="cs"/>
+          <w:b/>
+          <w:bCs/>
+          <w:color w:val="FF0000"/>
+          <w:rtl/>
+        </w:rPr>
+        <w:t xml:space="preserve"> - הרחבה של </w:t>
+      </w:r>
+      <w:r>
+        <w:rPr>
+          <w:rFonts w:cs="Arial" w:hint="cs"/>
+          <w:b/>
+          <w:bCs/>
+          <w:color w:val="FF0000"/>
+        </w:rPr>
+        <w:t>JS</w:t>
+      </w:r>
+      <w:r>
+        <w:rPr>
+          <w:rFonts w:cs="Arial" w:hint="cs"/>
+          <w:b/>
+          <w:bCs/>
+          <w:color w:val="FF0000"/>
+          <w:rtl/>
+        </w:rPr>
+        <w:t xml:space="preserve"> עם </w:t>
+      </w:r>
+      <w:r>
+        <w:rPr>
+          <w:rFonts w:cs="Arial" w:hint="cs"/>
+          <w:b/>
+          <w:bCs/>
+          <w:color w:val="FF0000"/>
+        </w:rPr>
+        <w:t>HTML</w:t>
+      </w:r>
+      <w:r>
+        <w:rPr>
+          <w:rFonts w:cs="Arial" w:hint="cs"/>
+          <w:b/>
+          <w:bCs/>
+          <w:color w:val="FF0000"/>
+          <w:rtl/>
+        </w:rPr>
+        <w:t xml:space="preserve"> שמאפשר שילוב תגיות עם קוד </w:t>
+      </w:r>
+      <w:r>
+        <w:rPr>
+          <w:rFonts w:cs="Arial"/>
+          <w:b/>
+          <w:bCs/>
+          <w:color w:val="FF0000"/>
+        </w:rPr>
+        <w:t>JS</w:t>
+      </w:r>
+      <w:r>
+        <w:rPr>
+          <w:rFonts w:cs="Arial" w:hint="cs"/>
+          <w:b/>
+          <w:bCs/>
+          <w:color w:val="FF0000"/>
+          <w:rtl/>
+        </w:rPr>
+        <w:t>.</w:t>
+      </w:r>
+    </w:p>
+    <w:p>
+      <w:pPr>
+        <w:pStyle w:val="a3"/>
         <w:numPr>
           <w:ilvl w:val="0"/>
           <w:numId w:val="10"/>
         </w:numPr>
         <w:spacing w:after="0" w:line="240" w:lineRule="auto"/>
-        <w:rPr>
-          <w:rtl/>
-        </w:rPr>
       </w:pPr>
       <w:r>
         <w:rPr>
@@ -637,50 +1214,358 @@
     </w:p>
     <w:p>
       <w:pPr>
-        <w:pStyle w:val="ListParagraph"/>
+        <w:pStyle w:val="a3"/>
         <w:numPr>
           <w:ilvl w:val="0"/>
           <w:numId w:val="10"/>
         </w:numPr>
         <w:spacing w:after="0" w:line="240" w:lineRule="auto"/>
-      </w:pPr>
-      <w:r>
-        <w:rPr>
-          <w:rFonts w:hint="cs"/>
-          <w:rtl/>
-        </w:rPr>
-        <w:t xml:space="preserve">מה זה </w:t>
-      </w:r>
-      <w:r>
-        <w:rPr>
-          <w:rFonts w:hint="cs"/>
-        </w:rPr>
-        <w:t>DOM</w:t>
-      </w:r>
-      <w:r>
-        <w:rPr>
-          <w:rFonts w:hint="cs"/>
-          <w:rtl/>
-        </w:rPr>
-        <w:t xml:space="preserve"> וירטואלי ומה תפקידו ב-</w:t>
-      </w:r>
-      <w:r>
-        <w:rPr>
-          <w:rFonts w:hint="cs"/>
-        </w:rPr>
-        <w:t>REACT</w:t>
-      </w:r>
-      <w:r>
-        <w:rPr>
-          <w:rFonts w:hint="cs"/>
-          <w:rtl/>
-        </w:rPr>
-        <w:t>?</w:t>
+        <w:rPr>
+          <w:b/>
+          <w:bCs/>
+          <w:color w:val="FF0000"/>
+        </w:rPr>
+      </w:pPr>
+      <w:r>
+        <w:rPr>
+          <w:rFonts w:cs="Arial"/>
+          <w:b/>
+          <w:bCs/>
+          <w:color w:val="FF0000"/>
+        </w:rPr>
+        <w:t>Actions</w:t>
+      </w:r>
+      <w:r>
+        <w:rPr>
+          <w:rFonts w:cs="Arial"/>
+          <w:b/>
+          <w:bCs/>
+          <w:color w:val="FF0000"/>
+          <w:rtl/>
+        </w:rPr>
+        <w:t xml:space="preserve"> </w:t>
+      </w:r>
+      <w:r>
+        <w:rPr>
+          <w:rFonts w:cs="Arial"/>
+          <w:b/>
+          <w:bCs/>
+          <w:color w:val="FF0000"/>
+        </w:rPr>
+        <w:t>–</w:t>
+      </w:r>
+      <w:r>
+        <w:rPr>
+          <w:rFonts w:cs="Arial" w:hint="cs"/>
+          <w:b/>
+          <w:bCs/>
+          <w:color w:val="FF0000"/>
+          <w:rtl/>
+        </w:rPr>
+        <w:t xml:space="preserve"> </w:t>
+      </w:r>
+      <w:r>
+        <w:rPr>
+          <w:rFonts w:cs="Arial" w:hint="cs"/>
+          <w:b/>
+          <w:bCs/>
+          <w:color w:val="FF0000"/>
+          <w:rtl/>
+        </w:rPr>
+        <w:t>אובייקטים שמכילים סוג ומידע.</w:t>
       </w:r>
     </w:p>
     <w:p>
       <w:pPr>
-        <w:pStyle w:val="ListParagraph"/>
+        <w:pStyle w:val="a3"/>
+        <w:spacing w:after="0" w:line="240" w:lineRule="auto"/>
+        <w:ind w:left="1080"/>
+        <w:rPr>
+          <w:rFonts w:hint="cs"/>
+          <w:rtl/>
+        </w:rPr>
+      </w:pPr>
+      <w:r>
+        <w:rPr>
+          <w:rFonts w:cs="Arial"/>
+          <w:b/>
+          <w:bCs/>
+          <w:color w:val="FF0000"/>
+        </w:rPr>
+        <w:t>Reducers</w:t>
+      </w:r>
+      <w:r>
+        <w:rPr>
+          <w:rFonts w:cs="Arial" w:hint="cs"/>
+          <w:b/>
+          <w:bCs/>
+          <w:color w:val="FF0000"/>
+          <w:rtl/>
+        </w:rPr>
+        <w:t xml:space="preserve"> </w:t>
+      </w:r>
+      <w:r>
+        <w:rPr>
+          <w:rFonts w:cs="Arial"/>
+          <w:b/>
+          <w:bCs/>
+          <w:color w:val="FF0000"/>
+          <w:rtl/>
+        </w:rPr>
+        <w:t>–</w:t>
+      </w:r>
+      <w:r>
+        <w:rPr>
+          <w:rFonts w:cs="Arial" w:hint="cs"/>
+          <w:b/>
+          <w:bCs/>
+          <w:color w:val="FF0000"/>
+          <w:rtl/>
+        </w:rPr>
+        <w:t xml:space="preserve"> פונקציות שהופכות 2 דברים (מצב ופעולה) לדבר אחד </w:t>
+      </w:r>
+      <w:r>
+        <w:rPr>
+          <w:rFonts w:cs="Arial"/>
+          <w:b/>
+          <w:bCs/>
+          <w:color w:val="FF0000"/>
+          <w:rtl/>
+        </w:rPr>
+        <w:t>–</w:t>
+      </w:r>
+      <w:r>
+        <w:rPr>
+          <w:rFonts w:cs="Arial" w:hint="cs"/>
+          <w:b/>
+          <w:bCs/>
+          <w:color w:val="FF0000"/>
+          <w:rtl/>
+        </w:rPr>
+        <w:t xml:space="preserve"> מצב. כלומר מחליטות איך </w:t>
+      </w:r>
+      <w:r>
+        <w:rPr>
+          <w:rFonts w:cs="Arial"/>
+          <w:b/>
+          <w:bCs/>
+          <w:color w:val="FF0000"/>
+        </w:rPr>
+        <w:t>Actions</w:t>
+      </w:r>
+      <w:r>
+        <w:rPr>
+          <w:rFonts w:cs="Arial" w:hint="cs"/>
+          <w:b/>
+          <w:bCs/>
+          <w:color w:val="FF0000"/>
+          <w:rtl/>
+        </w:rPr>
+        <w:t xml:space="preserve"> שהתקבלו ישפיעו על ה</w:t>
+      </w:r>
+      <w:r>
+        <w:rPr>
+          <w:rFonts w:cs="Arial"/>
+          <w:b/>
+          <w:bCs/>
+          <w:color w:val="FF0000"/>
+        </w:rPr>
+        <w:t>state</w:t>
+      </w:r>
+      <w:r>
+        <w:rPr>
+          <w:rFonts w:cs="Arial" w:hint="cs"/>
+          <w:b/>
+          <w:bCs/>
+          <w:color w:val="FF0000"/>
+          <w:rtl/>
+        </w:rPr>
+        <w:t>.</w:t>
+      </w:r>
+    </w:p>
+    <w:p>
+      <w:pPr>
+        <w:pStyle w:val="a3"/>
+        <w:numPr>
+          <w:ilvl w:val="0"/>
+          <w:numId w:val="10"/>
+        </w:numPr>
+        <w:spacing w:after="0" w:line="240" w:lineRule="auto"/>
+      </w:pPr>
+      <w:r>
+        <w:rPr>
+          <w:rFonts w:hint="cs"/>
+          <w:rtl/>
+        </w:rPr>
+        <w:t xml:space="preserve">מה זה </w:t>
+      </w:r>
+      <w:r>
+        <w:rPr>
+          <w:rFonts w:hint="cs"/>
+        </w:rPr>
+        <w:t>DOM</w:t>
+      </w:r>
+      <w:r>
+        <w:rPr>
+          <w:rFonts w:hint="cs"/>
+          <w:rtl/>
+        </w:rPr>
+        <w:t xml:space="preserve"> וירטואלי ומה תפקידו ב-</w:t>
+      </w:r>
+      <w:r>
+        <w:rPr>
+          <w:rFonts w:hint="cs"/>
+        </w:rPr>
+        <w:t>REACT</w:t>
+      </w:r>
+      <w:r>
+        <w:rPr>
+          <w:rFonts w:hint="cs"/>
+          <w:rtl/>
+        </w:rPr>
+        <w:t>?</w:t>
+      </w:r>
+    </w:p>
+    <w:p>
+      <w:pPr>
+        <w:pStyle w:val="a3"/>
+        <w:spacing w:after="0" w:line="240" w:lineRule="auto"/>
+        <w:ind w:left="1080"/>
+        <w:rPr>
+          <w:rFonts w:cs="Arial" w:hint="cs"/>
+          <w:b/>
+          <w:bCs/>
+          <w:color w:val="FF0000"/>
+        </w:rPr>
+      </w:pPr>
+      <w:r>
+        <w:rPr>
+          <w:rFonts w:cs="Arial"/>
+          <w:b/>
+          <w:bCs/>
+          <w:color w:val="FF0000"/>
+        </w:rPr>
+        <w:t>React</w:t>
+      </w:r>
+      <w:r>
+        <w:rPr>
+          <w:rFonts w:cs="Arial" w:hint="cs"/>
+          <w:b/>
+          <w:bCs/>
+          <w:color w:val="FF0000"/>
+          <w:rtl/>
+        </w:rPr>
+        <w:t xml:space="preserve"> מנהל </w:t>
+      </w:r>
+      <w:r>
+        <w:rPr>
+          <w:rFonts w:cs="Arial"/>
+          <w:b/>
+          <w:bCs/>
+          <w:color w:val="FF0000"/>
+        </w:rPr>
+        <w:t>DOM</w:t>
+      </w:r>
+      <w:r>
+        <w:rPr>
+          <w:rFonts w:cs="Arial" w:hint="cs"/>
+          <w:b/>
+          <w:bCs/>
+          <w:color w:val="FF0000"/>
+          <w:rtl/>
+        </w:rPr>
+        <w:t xml:space="preserve"> וירטואלי </w:t>
+      </w:r>
+      <w:r>
+        <w:rPr>
+          <w:rFonts w:cs="Arial" w:hint="cs"/>
+          <w:b/>
+          <w:bCs/>
+          <w:color w:val="FF0000"/>
+          <w:rtl/>
+        </w:rPr>
+        <w:t xml:space="preserve">שבו מתבצעים עדכונים לפי קוד </w:t>
+      </w:r>
+      <w:r>
+        <w:rPr>
+          <w:rFonts w:cs="Arial"/>
+          <w:b/>
+          <w:bCs/>
+          <w:color w:val="FF0000"/>
+        </w:rPr>
+        <w:t>REACT</w:t>
+      </w:r>
+      <w:r>
+        <w:rPr>
+          <w:rFonts w:cs="Arial" w:hint="cs"/>
+          <w:b/>
+          <w:bCs/>
+          <w:color w:val="FF0000"/>
+          <w:rtl/>
+        </w:rPr>
+        <w:t>ץ במידה והוא שונה מה</w:t>
+      </w:r>
+      <w:r>
+        <w:rPr>
+          <w:rFonts w:cs="Arial"/>
+          <w:b/>
+          <w:bCs/>
+          <w:color w:val="FF0000"/>
+        </w:rPr>
+        <w:t>DOM</w:t>
+      </w:r>
+      <w:r>
+        <w:rPr>
+          <w:rFonts w:cs="Arial" w:hint="cs"/>
+          <w:b/>
+          <w:bCs/>
+          <w:color w:val="FF0000"/>
+          <w:rtl/>
+        </w:rPr>
+        <w:t xml:space="preserve"> האמיתי, </w:t>
+      </w:r>
+      <w:r>
+        <w:rPr>
+          <w:rFonts w:cs="Arial"/>
+          <w:b/>
+          <w:bCs/>
+          <w:color w:val="FF0000"/>
+        </w:rPr>
+        <w:t>React</w:t>
+      </w:r>
+      <w:r>
+        <w:rPr>
+          <w:rFonts w:cs="Arial" w:hint="cs"/>
+          <w:b/>
+          <w:bCs/>
+          <w:color w:val="FF0000"/>
+          <w:rtl/>
+        </w:rPr>
+        <w:t xml:space="preserve"> יעדכן את ה</w:t>
+      </w:r>
+      <w:r>
+        <w:rPr>
+          <w:rFonts w:cs="Arial"/>
+          <w:b/>
+          <w:bCs/>
+          <w:color w:val="FF0000"/>
+        </w:rPr>
+        <w:t>DOM</w:t>
+      </w:r>
+      <w:r>
+        <w:rPr>
+          <w:rFonts w:cs="Arial" w:hint="cs"/>
+          <w:b/>
+          <w:bCs/>
+          <w:color w:val="FF0000"/>
+          <w:rtl/>
+        </w:rPr>
+        <w:t xml:space="preserve"> האמיתי.</w:t>
+      </w:r>
+    </w:p>
+    <w:p>
+      <w:pPr>
+        <w:pStyle w:val="a3"/>
         <w:numPr>
           <w:ilvl w:val="0"/>
           <w:numId w:val="3"/>
@@ -769,7 +1654,7 @@
     </w:p>
     <w:p>
       <w:pPr>
-        <w:pStyle w:val="ListParagraph"/>
+        <w:pStyle w:val="a3"/>
         <w:numPr>
           <w:ilvl w:val="0"/>
           <w:numId w:val="9"/>
@@ -786,7 +1671,7 @@
     </w:p>
     <w:p>
       <w:pPr>
-        <w:pStyle w:val="ListParagraph"/>
+        <w:pStyle w:val="a3"/>
         <w:numPr>
           <w:ilvl w:val="0"/>
           <w:numId w:val="9"/>
@@ -809,7 +1694,7 @@
     </w:p>
     <w:p>
       <w:pPr>
-        <w:pStyle w:val="ListParagraph"/>
+        <w:pStyle w:val="a3"/>
         <w:numPr>
           <w:ilvl w:val="0"/>
           <w:numId w:val="9"/>
@@ -836,7 +1721,7 @@
     </w:p>
     <w:p>
       <w:pPr>
-        <w:pStyle w:val="ListParagraph"/>
+        <w:pStyle w:val="a3"/>
         <w:numPr>
           <w:ilvl w:val="0"/>
           <w:numId w:val="9"/>
@@ -853,7 +1738,7 @@
     </w:p>
     <w:p>
       <w:pPr>
-        <w:pStyle w:val="ListParagraph"/>
+        <w:pStyle w:val="a3"/>
         <w:numPr>
           <w:ilvl w:val="0"/>
           <w:numId w:val="9"/>
@@ -956,7 +1841,7 @@
     </w:p>
     <w:p>
       <w:pPr>
-        <w:pStyle w:val="ListParagraph"/>
+        <w:pStyle w:val="a3"/>
         <w:numPr>
           <w:ilvl w:val="0"/>
           <w:numId w:val="9"/>
@@ -1000,7 +1885,7 @@
     </w:p>
     <w:p>
       <w:pPr>
-        <w:pStyle w:val="ListParagraph"/>
+        <w:pStyle w:val="a3"/>
         <w:numPr>
           <w:ilvl w:val="0"/>
           <w:numId w:val="9"/>
@@ -1040,7 +1925,7 @@
     </w:p>
     <w:p>
       <w:pPr>
-        <w:pStyle w:val="ListParagraph"/>
+        <w:pStyle w:val="a3"/>
         <w:numPr>
           <w:ilvl w:val="0"/>
           <w:numId w:val="9"/>
@@ -1058,7 +1943,7 @@
     </w:p>
     <w:p>
       <w:pPr>
-        <w:pStyle w:val="ListParagraph"/>
+        <w:pStyle w:val="a3"/>
         <w:numPr>
           <w:ilvl w:val="0"/>
           <w:numId w:val="9"/>
@@ -1111,7 +1996,7 @@
     </w:p>
     <w:p>
       <w:pPr>
-        <w:pStyle w:val="ListParagraph"/>
+        <w:pStyle w:val="a3"/>
         <w:numPr>
           <w:ilvl w:val="0"/>
           <w:numId w:val="9"/>
@@ -1187,7 +2072,7 @@
     </w:p>
     <w:p>
       <w:pPr>
-        <w:pStyle w:val="ListParagraph"/>
+        <w:pStyle w:val="a3"/>
         <w:numPr>
           <w:ilvl w:val="0"/>
           <w:numId w:val="9"/>
@@ -1204,7 +2089,7 @@
     </w:p>
     <w:p>
       <w:pPr>
-        <w:pStyle w:val="ListParagraph"/>
+        <w:pStyle w:val="a3"/>
         <w:numPr>
           <w:ilvl w:val="1"/>
           <w:numId w:val="9"/>
@@ -1281,7 +2166,7 @@
     </w:p>
     <w:p>
       <w:pPr>
-        <w:pStyle w:val="ListParagraph"/>
+        <w:pStyle w:val="a3"/>
         <w:numPr>
           <w:ilvl w:val="1"/>
           <w:numId w:val="9"/>
@@ -1343,7 +2228,7 @@
     </w:p>
     <w:p>
       <w:pPr>
-        <w:pStyle w:val="ListParagraph"/>
+        <w:pStyle w:val="a3"/>
         <w:numPr>
           <w:ilvl w:val="1"/>
           <w:numId w:val="9"/>
@@ -1376,7 +2261,7 @@
     </w:p>
     <w:p>
       <w:pPr>
-        <w:pStyle w:val="ListParagraph"/>
+        <w:pStyle w:val="a3"/>
         <w:numPr>
           <w:ilvl w:val="1"/>
           <w:numId w:val="9"/>
@@ -1384,6 +2269,7 @@
         <w:spacing w:after="0" w:line="240" w:lineRule="auto"/>
       </w:pPr>
       <w:r>
+        <w:lastRenderedPageBreak/>
         <w:t xml:space="preserve"> introducers, actions</w:t>
       </w:r>
       <w:r>
@@ -1404,7 +2290,7 @@
     </w:p>
     <w:p>
       <w:pPr>
-        <w:pStyle w:val="ListParagraph"/>
+        <w:pStyle w:val="a3"/>
         <w:numPr>
           <w:ilvl w:val="1"/>
           <w:numId w:val="9"/>
@@ -1462,7 +2348,7 @@
     </w:p>
     <w:p>
       <w:pPr>
-        <w:pStyle w:val="ListParagraph"/>
+        <w:pStyle w:val="a3"/>
         <w:numPr>
           <w:ilvl w:val="1"/>
           <w:numId w:val="9"/>
@@ -1564,7 +2450,7 @@
     </w:p>
     <w:p>
       <w:pPr>
-        <w:pStyle w:val="ListParagraph"/>
+        <w:pStyle w:val="a3"/>
         <w:bidi w:val="0"/>
         <w:spacing w:after="0" w:line="240" w:lineRule="auto"/>
         <w:ind w:left="0"/>
@@ -1576,7 +2462,7 @@
     </w:p>
     <w:p>
       <w:pPr>
-        <w:pStyle w:val="ListParagraph"/>
+        <w:pStyle w:val="a3"/>
         <w:spacing w:after="0" w:line="240" w:lineRule="auto"/>
         <w:rPr>
           <w:rtl/>
@@ -1926,6 +2812,119 @@
     </w:lvl>
   </w:abstractNum>
   <w:abstractNum w:abstractNumId="3" w15:restartNumberingAfterBreak="0">
+    <w:nsid w:val="377429BC"/>
+    <w:multiLevelType w:val="hybridMultilevel"/>
+    <w:tmpl w:val="A12A62C6"/>
+    <w:lvl w:ilvl="0" w:tplc="10000001">
+      <w:start w:val="1"/>
+      <w:numFmt w:val="bullet"/>
+      <w:lvlText w:val=""/>
+      <w:lvlJc w:val="left"/>
+      <w:pPr>
+        <w:ind w:left="1800" w:hanging="360"/>
+      </w:pPr>
+      <w:rPr>
+        <w:rFonts w:ascii="Symbol" w:hAnsi="Symbol" w:hint="default"/>
+      </w:rPr>
+    </w:lvl>
+    <w:lvl w:ilvl="1" w:tplc="10000003" w:tentative="1">
+      <w:start w:val="1"/>
+      <w:numFmt w:val="bullet"/>
+      <w:lvlText w:val="o"/>
+      <w:lvlJc w:val="left"/>
+      <w:pPr>
+        <w:ind w:left="2520" w:hanging="360"/>
+      </w:pPr>
+      <w:rPr>
+        <w:rFonts w:ascii="Courier New" w:hAnsi="Courier New" w:cs="Courier New" w:hint="default"/>
+      </w:rPr>
+    </w:lvl>
+    <w:lvl w:ilvl="2" w:tplc="10000005" w:tentative="1">
+      <w:start w:val="1"/>
+      <w:numFmt w:val="bullet"/>
+      <w:lvlText w:val=""/>
+      <w:lvlJc w:val="left"/>
+      <w:pPr>
+        <w:ind w:left="3240" w:hanging="360"/>
+      </w:pPr>
+      <w:rPr>
+        <w:rFonts w:ascii="Wingdings" w:hAnsi="Wingdings" w:hint="default"/>
+      </w:rPr>
+    </w:lvl>
+    <w:lvl w:ilvl="3" w:tplc="10000001" w:tentative="1">
+      <w:start w:val="1"/>
+      <w:numFmt w:val="bullet"/>
+      <w:lvlText w:val=""/>
+      <w:lvlJc w:val="left"/>
+      <w:pPr>
+        <w:ind w:left="3960" w:hanging="360"/>
+      </w:pPr>
+      <w:rPr>
+        <w:rFonts w:ascii="Symbol" w:hAnsi="Symbol" w:hint="default"/>
+      </w:rPr>
+    </w:lvl>
+    <w:lvl w:ilvl="4" w:tplc="10000003" w:tentative="1">
+      <w:start w:val="1"/>
+      <w:numFmt w:val="bullet"/>
+      <w:lvlText w:val="o"/>
+      <w:lvlJc w:val="left"/>
+      <w:pPr>
+        <w:ind w:left="4680" w:hanging="360"/>
+      </w:pPr>
+      <w:rPr>
+        <w:rFonts w:ascii="Courier New" w:hAnsi="Courier New" w:cs="Courier New" w:hint="default"/>
+      </w:rPr>
+    </w:lvl>
+    <w:lvl w:ilvl="5" w:tplc="10000005" w:tentative="1">
+      <w:start w:val="1"/>
+      <w:numFmt w:val="bullet"/>
+      <w:lvlText w:val=""/>
+      <w:lvlJc w:val="left"/>
+      <w:pPr>
+        <w:ind w:left="5400" w:hanging="360"/>
+      </w:pPr>
+      <w:rPr>
+        <w:rFonts w:ascii="Wingdings" w:hAnsi="Wingdings" w:hint="default"/>
+      </w:rPr>
+    </w:lvl>
+    <w:lvl w:ilvl="6" w:tplc="10000001" w:tentative="1">
+      <w:start w:val="1"/>
+      <w:numFmt w:val="bullet"/>
+      <w:lvlText w:val=""/>
+      <w:lvlJc w:val="left"/>
+      <w:pPr>
+        <w:ind w:left="6120" w:hanging="360"/>
+      </w:pPr>
+      <w:rPr>
+        <w:rFonts w:ascii="Symbol" w:hAnsi="Symbol" w:hint="default"/>
+      </w:rPr>
+    </w:lvl>
+    <w:lvl w:ilvl="7" w:tplc="10000003" w:tentative="1">
+      <w:start w:val="1"/>
+      <w:numFmt w:val="bullet"/>
+      <w:lvlText w:val="o"/>
+      <w:lvlJc w:val="left"/>
+      <w:pPr>
+        <w:ind w:left="6840" w:hanging="360"/>
+      </w:pPr>
+      <w:rPr>
+        <w:rFonts w:ascii="Courier New" w:hAnsi="Courier New" w:cs="Courier New" w:hint="default"/>
+      </w:rPr>
+    </w:lvl>
+    <w:lvl w:ilvl="8" w:tplc="10000005" w:tentative="1">
+      <w:start w:val="1"/>
+      <w:numFmt w:val="bullet"/>
+      <w:lvlText w:val=""/>
+      <w:lvlJc w:val="left"/>
+      <w:pPr>
+        <w:ind w:left="7560" w:hanging="360"/>
+      </w:pPr>
+      <w:rPr>
+        <w:rFonts w:ascii="Wingdings" w:hAnsi="Wingdings" w:hint="default"/>
+      </w:rPr>
+    </w:lvl>
+  </w:abstractNum>
+  <w:abstractNum w:abstractNumId="4" w15:restartNumberingAfterBreak="0">
     <w:nsid w:val="3C9565DE"/>
     <w:multiLevelType w:val="hybridMultilevel"/>
     <w:tmpl w:val="4628BDD0"/>
@@ -2014,7 +3013,7 @@
       </w:pPr>
     </w:lvl>
   </w:abstractNum>
-  <w:abstractNum w:abstractNumId="4" w15:restartNumberingAfterBreak="0">
+  <w:abstractNum w:abstractNumId="5" w15:restartNumberingAfterBreak="0">
     <w:nsid w:val="454A6A5A"/>
     <w:multiLevelType w:val="hybridMultilevel"/>
     <w:tmpl w:val="344C95EC"/>
@@ -2127,7 +3126,7 @@
       </w:rPr>
     </w:lvl>
   </w:abstractNum>
-  <w:abstractNum w:abstractNumId="5" w15:restartNumberingAfterBreak="0">
+  <w:abstractNum w:abstractNumId="6" w15:restartNumberingAfterBreak="0">
     <w:nsid w:val="45BE5AD4"/>
     <w:multiLevelType w:val="hybridMultilevel"/>
     <w:tmpl w:val="B4081CCC"/>
@@ -2216,7 +3215,120 @@
       </w:pPr>
     </w:lvl>
   </w:abstractNum>
-  <w:abstractNum w:abstractNumId="6" w15:restartNumberingAfterBreak="0">
+  <w:abstractNum w:abstractNumId="7" w15:restartNumberingAfterBreak="0">
+    <w:nsid w:val="53AB0456"/>
+    <w:multiLevelType w:val="hybridMultilevel"/>
+    <w:tmpl w:val="E898BF7E"/>
+    <w:lvl w:ilvl="0" w:tplc="10000001">
+      <w:start w:val="1"/>
+      <w:numFmt w:val="bullet"/>
+      <w:lvlText w:val=""/>
+      <w:lvlJc w:val="left"/>
+      <w:pPr>
+        <w:ind w:left="1800" w:hanging="360"/>
+      </w:pPr>
+      <w:rPr>
+        <w:rFonts w:ascii="Symbol" w:hAnsi="Symbol" w:hint="default"/>
+      </w:rPr>
+    </w:lvl>
+    <w:lvl w:ilvl="1" w:tplc="10000003" w:tentative="1">
+      <w:start w:val="1"/>
+      <w:numFmt w:val="bullet"/>
+      <w:lvlText w:val="o"/>
+      <w:lvlJc w:val="left"/>
+      <w:pPr>
+        <w:ind w:left="2520" w:hanging="360"/>
+      </w:pPr>
+      <w:rPr>
+        <w:rFonts w:ascii="Courier New" w:hAnsi="Courier New" w:cs="Courier New" w:hint="default"/>
+      </w:rPr>
+    </w:lvl>
+    <w:lvl w:ilvl="2" w:tplc="10000005" w:tentative="1">
+      <w:start w:val="1"/>
+      <w:numFmt w:val="bullet"/>
+      <w:lvlText w:val=""/>
+      <w:lvlJc w:val="left"/>
+      <w:pPr>
+        <w:ind w:left="3240" w:hanging="360"/>
+      </w:pPr>
+      <w:rPr>
+        <w:rFonts w:ascii="Wingdings" w:hAnsi="Wingdings" w:hint="default"/>
+      </w:rPr>
+    </w:lvl>
+    <w:lvl w:ilvl="3" w:tplc="10000001" w:tentative="1">
+      <w:start w:val="1"/>
+      <w:numFmt w:val="bullet"/>
+      <w:lvlText w:val=""/>
+      <w:lvlJc w:val="left"/>
+      <w:pPr>
+        <w:ind w:left="3960" w:hanging="360"/>
+      </w:pPr>
+      <w:rPr>
+        <w:rFonts w:ascii="Symbol" w:hAnsi="Symbol" w:hint="default"/>
+      </w:rPr>
+    </w:lvl>
+    <w:lvl w:ilvl="4" w:tplc="10000003" w:tentative="1">
+      <w:start w:val="1"/>
+      <w:numFmt w:val="bullet"/>
+      <w:lvlText w:val="o"/>
+      <w:lvlJc w:val="left"/>
+      <w:pPr>
+        <w:ind w:left="4680" w:hanging="360"/>
+      </w:pPr>
+      <w:rPr>
+        <w:rFonts w:ascii="Courier New" w:hAnsi="Courier New" w:cs="Courier New" w:hint="default"/>
+      </w:rPr>
+    </w:lvl>
+    <w:lvl w:ilvl="5" w:tplc="10000005" w:tentative="1">
+      <w:start w:val="1"/>
+      <w:numFmt w:val="bullet"/>
+      <w:lvlText w:val=""/>
+      <w:lvlJc w:val="left"/>
+      <w:pPr>
+        <w:ind w:left="5400" w:hanging="360"/>
+      </w:pPr>
+      <w:rPr>
+        <w:rFonts w:ascii="Wingdings" w:hAnsi="Wingdings" w:hint="default"/>
+      </w:rPr>
+    </w:lvl>
+    <w:lvl w:ilvl="6" w:tplc="10000001" w:tentative="1">
+      <w:start w:val="1"/>
+      <w:numFmt w:val="bullet"/>
+      <w:lvlText w:val=""/>
+      <w:lvlJc w:val="left"/>
+      <w:pPr>
+        <w:ind w:left="6120" w:hanging="360"/>
+      </w:pPr>
+      <w:rPr>
+        <w:rFonts w:ascii="Symbol" w:hAnsi="Symbol" w:hint="default"/>
+      </w:rPr>
+    </w:lvl>
+    <w:lvl w:ilvl="7" w:tplc="10000003" w:tentative="1">
+      <w:start w:val="1"/>
+      <w:numFmt w:val="bullet"/>
+      <w:lvlText w:val="o"/>
+      <w:lvlJc w:val="left"/>
+      <w:pPr>
+        <w:ind w:left="6840" w:hanging="360"/>
+      </w:pPr>
+      <w:rPr>
+        <w:rFonts w:ascii="Courier New" w:hAnsi="Courier New" w:cs="Courier New" w:hint="default"/>
+      </w:rPr>
+    </w:lvl>
+    <w:lvl w:ilvl="8" w:tplc="10000005" w:tentative="1">
+      <w:start w:val="1"/>
+      <w:numFmt w:val="bullet"/>
+      <w:lvlText w:val=""/>
+      <w:lvlJc w:val="left"/>
+      <w:pPr>
+        <w:ind w:left="7560" w:hanging="360"/>
+      </w:pPr>
+      <w:rPr>
+        <w:rFonts w:ascii="Wingdings" w:hAnsi="Wingdings" w:hint="default"/>
+      </w:rPr>
+    </w:lvl>
+  </w:abstractNum>
+  <w:abstractNum w:abstractNumId="8" w15:restartNumberingAfterBreak="0">
     <w:nsid w:val="5C631A93"/>
     <w:multiLevelType w:val="hybridMultilevel"/>
     <w:tmpl w:val="89C27C3A"/>
@@ -2305,7 +3417,7 @@
       </w:pPr>
     </w:lvl>
   </w:abstractNum>
-  <w:abstractNum w:abstractNumId="7" w15:restartNumberingAfterBreak="0">
+  <w:abstractNum w:abstractNumId="9" w15:restartNumberingAfterBreak="0">
     <w:nsid w:val="61292DA2"/>
     <w:multiLevelType w:val="hybridMultilevel"/>
     <w:tmpl w:val="A7BE8E94"/>
@@ -2418,7 +3530,7 @@
       </w:rPr>
     </w:lvl>
   </w:abstractNum>
-  <w:abstractNum w:abstractNumId="8" w15:restartNumberingAfterBreak="0">
+  <w:abstractNum w:abstractNumId="10" w15:restartNumberingAfterBreak="0">
     <w:nsid w:val="6BCE7FDC"/>
     <w:multiLevelType w:val="hybridMultilevel"/>
     <w:tmpl w:val="37D8B828"/>
@@ -2507,7 +3619,7 @@
       </w:pPr>
     </w:lvl>
   </w:abstractNum>
-  <w:abstractNum w:abstractNumId="9" w15:restartNumberingAfterBreak="0">
+  <w:abstractNum w:abstractNumId="11" w15:restartNumberingAfterBreak="0">
     <w:nsid w:val="76695E89"/>
     <w:multiLevelType w:val="hybridMultilevel"/>
     <w:tmpl w:val="CAC456CE"/>
@@ -2600,10 +3712,10 @@
     <w:abstractNumId w:val="2"/>
   </w:num>
   <w:num w:numId="2">
-    <w:abstractNumId w:val="6"/>
+    <w:abstractNumId w:val="8"/>
   </w:num>
   <w:num w:numId="3">
-    <w:abstractNumId w:val="8"/>
+    <w:abstractNumId w:val="10"/>
   </w:num>
   <w:num w:numId="4">
     <w:abstractNumId w:val="0"/>
@@ -2612,19 +3724,25 @@
     <w:abstractNumId w:val="1"/>
   </w:num>
   <w:num w:numId="6">
+    <w:abstractNumId w:val="11"/>
+  </w:num>
+  <w:num w:numId="7">
+    <w:abstractNumId w:val="4"/>
+  </w:num>
+  <w:num w:numId="8">
+    <w:abstractNumId w:val="5"/>
+  </w:num>
+  <w:num w:numId="9">
     <w:abstractNumId w:val="9"/>
   </w:num>
-  <w:num w:numId="7">
+  <w:num w:numId="10">
+    <w:abstractNumId w:val="6"/>
+  </w:num>
+  <w:num w:numId="11">
     <w:abstractNumId w:val="3"/>
   </w:num>
-  <w:num w:numId="8">
-    <w:abstractNumId w:val="4"/>
-  </w:num>
-  <w:num w:numId="9">
+  <w:num w:numId="12">
     <w:abstractNumId w:val="7"/>
-  </w:num>
-  <w:num w:numId="10">
-    <w:abstractNumId w:val="5"/>
   </w:num>
 </w:numbering>
 </file>
@@ -2646,7 +3764,7 @@
       </w:pPr>
     </w:pPrDefault>
   </w:docDefaults>
-  <w:latentStyles w:defLockedState="0" w:defUIPriority="99" w:defSemiHidden="0" w:defUnhideWhenUsed="0" w:defQFormat="0" w:count="375">
+  <w:latentStyles w:defLockedState="0" w:defUIPriority="99" w:defSemiHidden="0" w:defUnhideWhenUsed="0" w:defQFormat="0" w:count="376">
     <w:lsdException w:name="Normal" w:uiPriority="0" w:qFormat="1"/>
     <w:lsdException w:name="heading 1" w:uiPriority="9" w:qFormat="1"/>
     <w:lsdException w:name="heading 2" w:semiHidden="1" w:uiPriority="9" w:unhideWhenUsed="1" w:qFormat="1"/>
@@ -2752,7 +3870,6 @@
     <w:lsdException w:name="HTML Sample" w:semiHidden="1" w:unhideWhenUsed="1"/>
     <w:lsdException w:name="HTML Typewriter" w:semiHidden="1" w:unhideWhenUsed="1"/>
     <w:lsdException w:name="HTML Variable" w:semiHidden="1" w:unhideWhenUsed="1"/>
-    <w:lsdException w:name="Normal Table" w:semiHidden="1" w:unhideWhenUsed="1"/>
     <w:lsdException w:name="annotation subject" w:semiHidden="1" w:unhideWhenUsed="1"/>
     <w:lsdException w:name="No List" w:semiHidden="1" w:unhideWhenUsed="1"/>
     <w:lsdException w:name="Outline List 1" w:semiHidden="1" w:unhideWhenUsed="1"/>
@@ -2799,10 +3916,8 @@
     <w:lsdException w:name="Table Subtle 2" w:semiHidden="1" w:unhideWhenUsed="1"/>
     <w:lsdException w:name="Table Web 1" w:semiHidden="1" w:unhideWhenUsed="1"/>
     <w:lsdException w:name="Table Web 2" w:semiHidden="1" w:unhideWhenUsed="1"/>
-    <w:lsdException w:name="Table Web 3" w:semiHidden="1" w:unhideWhenUsed="1"/>
     <w:lsdException w:name="Balloon Text" w:semiHidden="1" w:unhideWhenUsed="1"/>
     <w:lsdException w:name="Table Grid" w:uiPriority="39"/>
-    <w:lsdException w:name="Table Theme" w:semiHidden="1" w:unhideWhenUsed="1"/>
     <w:lsdException w:name="Placeholder Text" w:semiHidden="1"/>
     <w:lsdException w:name="No Spacing" w:uiPriority="1" w:qFormat="1"/>
     <w:lsdException w:name="Light Shading" w:uiPriority="60"/>
@@ -3022,21 +4137,22 @@
     <w:lsdException w:name="Smart Hyperlink" w:semiHidden="1" w:unhideWhenUsed="1"/>
     <w:lsdException w:name="Hashtag" w:semiHidden="1" w:unhideWhenUsed="1"/>
     <w:lsdException w:name="Unresolved Mention" w:semiHidden="1" w:unhideWhenUsed="1"/>
+    <w:lsdException w:name="Smart Link" w:semiHidden="1" w:unhideWhenUsed="1"/>
   </w:latentStyles>
-  <w:style w:type="paragraph" w:default="1" w:styleId="Normal">
+  <w:style w:type="paragraph" w:default="1" w:styleId="a">
     <w:name w:val="Normal"/>
     <w:qFormat/>
     <w:pPr>
       <w:bidi/>
     </w:pPr>
   </w:style>
-  <w:style w:type="character" w:default="1" w:styleId="DefaultParagraphFont">
+  <w:style w:type="character" w:default="1" w:styleId="a0">
     <w:name w:val="Default Paragraph Font"/>
     <w:uiPriority w:val="1"/>
     <w:semiHidden/>
     <w:unhideWhenUsed/>
   </w:style>
-  <w:style w:type="table" w:default="1" w:styleId="TableNormal">
+  <w:style w:type="table" w:default="1" w:styleId="a1">
     <w:name w:val="Normal Table"/>
     <w:uiPriority w:val="99"/>
     <w:semiHidden/>
@@ -3051,15 +4167,15 @@
       </w:tblCellMar>
     </w:tblPr>
   </w:style>
-  <w:style w:type="numbering" w:default="1" w:styleId="NoList">
+  <w:style w:type="numbering" w:default="1" w:styleId="a2">
     <w:name w:val="No List"/>
     <w:uiPriority w:val="99"/>
     <w:semiHidden/>
     <w:unhideWhenUsed/>
   </w:style>
-  <w:style w:type="paragraph" w:styleId="ListParagraph">
+  <w:style w:type="paragraph" w:styleId="a3">
     <w:name w:val="List Paragraph"/>
-    <w:basedOn w:val="Normal"/>
+    <w:basedOn w:val="a"/>
     <w:uiPriority w:val="34"/>
     <w:qFormat/>
     <w:rsid w:val="007B124C"/>
@@ -3070,7 +4186,7 @@
   </w:style>
   <w:style w:type="character" w:styleId="Hyperlink">
     <w:name w:val="Hyperlink"/>
-    <w:basedOn w:val="DefaultParagraphFont"/>
+    <w:basedOn w:val="a0"/>
     <w:uiPriority w:val="99"/>
     <w:unhideWhenUsed/>
     <w:rsid w:val="00274D77"/>
@@ -3079,10 +4195,10 @@
       <w:u w:val="single"/>
     </w:rPr>
   </w:style>
-  <w:style w:type="paragraph" w:styleId="HTMLPreformatted">
+  <w:style w:type="paragraph" w:styleId="HTML">
     <w:name w:val="HTML Preformatted"/>
-    <w:basedOn w:val="Normal"/>
-    <w:link w:val="HTMLPreformattedChar"/>
+    <w:basedOn w:val="a"/>
+    <w:link w:val="HTML0"/>
     <w:uiPriority w:val="99"/>
     <w:semiHidden/>
     <w:unhideWhenUsed/>
@@ -3124,10 +4240,10 @@
       <w:szCs w:val="20"/>
     </w:rPr>
   </w:style>
-  <w:style w:type="character" w:customStyle="1" w:styleId="HTMLPreformattedChar">
-    <w:name w:val="HTML Preformatted Char"/>
-    <w:basedOn w:val="DefaultParagraphFont"/>
-    <w:link w:val="HTMLPreformatted"/>
+  <w:style w:type="character" w:customStyle="1" w:styleId="HTML0">
+    <w:name w:val="HTML מעוצב מראש תו"/>
+    <w:basedOn w:val="a0"/>
+    <w:link w:val="HTML"/>
     <w:uiPriority w:val="99"/>
     <w:semiHidden/>
     <w:rsid w:val="00917DB0"/>
@@ -3141,7 +4257,7 @@
   </w:style>
   <w:style w:type="character" w:customStyle="1" w:styleId="hljs-status1">
     <w:name w:val="hljs-status1"/>
-    <w:basedOn w:val="DefaultParagraphFont"/>
+    <w:basedOn w:val="a0"/>
     <w:rsid w:val="00917DB0"/>
     <w:rPr>
       <w:color w:val="0000FF"/>
@@ -3149,17 +4265,17 @@
   </w:style>
   <w:style w:type="character" w:customStyle="1" w:styleId="hljs-number">
     <w:name w:val="hljs-number"/>
-    <w:basedOn w:val="DefaultParagraphFont"/>
+    <w:basedOn w:val="a0"/>
     <w:rsid w:val="00917DB0"/>
   </w:style>
   <w:style w:type="character" w:customStyle="1" w:styleId="hljs-attribute4">
     <w:name w:val="hljs-attribute4"/>
-    <w:basedOn w:val="DefaultParagraphFont"/>
+    <w:basedOn w:val="a0"/>
     <w:rsid w:val="00917DB0"/>
   </w:style>
   <w:style w:type="character" w:customStyle="1" w:styleId="hljs-string4">
     <w:name w:val="hljs-string4"/>
-    <w:basedOn w:val="DefaultParagraphFont"/>
+    <w:basedOn w:val="a0"/>
     <w:rsid w:val="00917DB0"/>
     <w:rPr>
       <w:color w:val="A31515"/>
@@ -3167,32 +4283,32 @@
   </w:style>
   <w:style w:type="character" w:customStyle="1" w:styleId="pln">
     <w:name w:val="pln"/>
-    <w:basedOn w:val="DefaultParagraphFont"/>
+    <w:basedOn w:val="a0"/>
     <w:rsid w:val="00F93766"/>
   </w:style>
   <w:style w:type="character" w:customStyle="1" w:styleId="com">
     <w:name w:val="com"/>
-    <w:basedOn w:val="DefaultParagraphFont"/>
+    <w:basedOn w:val="a0"/>
     <w:rsid w:val="00F93766"/>
   </w:style>
   <w:style w:type="character" w:customStyle="1" w:styleId="pun">
     <w:name w:val="pun"/>
-    <w:basedOn w:val="DefaultParagraphFont"/>
+    <w:basedOn w:val="a0"/>
     <w:rsid w:val="00F93766"/>
   </w:style>
   <w:style w:type="character" w:customStyle="1" w:styleId="lit">
     <w:name w:val="lit"/>
-    <w:basedOn w:val="DefaultParagraphFont"/>
+    <w:basedOn w:val="a0"/>
     <w:rsid w:val="00F93766"/>
   </w:style>
   <w:style w:type="character" w:customStyle="1" w:styleId="str">
     <w:name w:val="str"/>
-    <w:basedOn w:val="DefaultParagraphFont"/>
+    <w:basedOn w:val="a0"/>
     <w:rsid w:val="00F93766"/>
   </w:style>
   <w:style w:type="character" w:styleId="HTMLCode">
     <w:name w:val="HTML Code"/>
-    <w:basedOn w:val="DefaultParagraphFont"/>
+    <w:basedOn w:val="a0"/>
     <w:uiPriority w:val="99"/>
     <w:semiHidden/>
     <w:unhideWhenUsed/>
@@ -3203,10 +4319,10 @@
       <w:szCs w:val="20"/>
     </w:rPr>
   </w:style>
-  <w:style w:type="paragraph" w:styleId="BalloonText">
+  <w:style w:type="paragraph" w:styleId="a4">
     <w:name w:val="Balloon Text"/>
-    <w:basedOn w:val="Normal"/>
-    <w:link w:val="BalloonTextChar"/>
+    <w:basedOn w:val="a"/>
+    <w:link w:val="a5"/>
     <w:uiPriority w:val="99"/>
     <w:semiHidden/>
     <w:unhideWhenUsed/>
@@ -3220,10 +4336,10 @@
       <w:szCs w:val="16"/>
     </w:rPr>
   </w:style>
-  <w:style w:type="character" w:customStyle="1" w:styleId="BalloonTextChar">
-    <w:name w:val="Balloon Text Char"/>
-    <w:basedOn w:val="DefaultParagraphFont"/>
-    <w:link w:val="BalloonText"/>
+  <w:style w:type="character" w:customStyle="1" w:styleId="a5">
+    <w:name w:val="טקסט בלונים תו"/>
+    <w:basedOn w:val="a0"/>
+    <w:link w:val="a4"/>
     <w:uiPriority w:val="99"/>
     <w:semiHidden/>
     <w:rsid w:val="007934CB"/>
@@ -3233,9 +4349,9 @@
       <w:szCs w:val="16"/>
     </w:rPr>
   </w:style>
-  <w:style w:type="character" w:styleId="UnresolvedMention">
+  <w:style w:type="character" w:styleId="a6">
     <w:name w:val="Unresolved Mention"/>
-    <w:basedOn w:val="DefaultParagraphFont"/>
+    <w:basedOn w:val="a0"/>
     <w:uiPriority w:val="99"/>
     <w:semiHidden/>
     <w:unhideWhenUsed/>

</xml_diff>